<commit_message>
Format update.Add some suggestion.
</commit_message>
<xml_diff>
--- a/JXNU_master_essay_template.docx
+++ b/JXNU_master_essay_template.docx
@@ -39,12 +39,6 @@
             <w:insideH w:val="none" w:color="auto" w:sz="0" w:space="0"/>
             <w:insideV w:val="none" w:color="auto" w:sz="0" w:space="0"/>
           </w:tblBorders>
-          <w:tblCellMar>
-            <w:top w:w="0" w:type="dxa"/>
-            <w:left w:w="108" w:type="dxa"/>
-            <w:bottom w:w="0" w:type="dxa"/>
-            <w:right w:w="108" w:type="dxa"/>
-          </w:tblCellMar>
         </w:tblPrEx>
         <w:trPr>
           <w:trHeight w:val="480" w:hRule="exact"/>
@@ -723,9 +717,9 @@
           <w:lang w:val="en-US" w:eastAsia="zh-CN"/>
         </w:rPr>
       </w:pPr>
-      <w:bookmarkStart w:id="6" w:name="_Toc1026"/>
-      <w:bookmarkStart w:id="7" w:name="_Toc18040"/>
-      <w:bookmarkStart w:id="8" w:name="_Toc16895"/>
+      <w:bookmarkStart w:id="6" w:name="_Toc18040"/>
+      <w:bookmarkStart w:id="7" w:name="_Toc16895"/>
+      <w:bookmarkStart w:id="8" w:name="_Toc1026"/>
       <w:r>
         <w:rPr>
           <w:rFonts w:hint="eastAsia" w:ascii="楷体_GB2312" w:eastAsia="楷体_GB2312"/>
@@ -956,6 +950,12 @@
             <w:insideH w:val="none" w:color="auto" w:sz="0" w:space="0"/>
             <w:insideV w:val="none" w:color="auto" w:sz="0" w:space="0"/>
           </w:tblBorders>
+          <w:tblCellMar>
+            <w:top w:w="0" w:type="dxa"/>
+            <w:left w:w="0" w:type="dxa"/>
+            <w:bottom w:w="0" w:type="dxa"/>
+            <w:right w:w="0" w:type="dxa"/>
+          </w:tblCellMar>
         </w:tblPrEx>
         <w:tc>
           <w:tcPr>
@@ -1266,8 +1266,8 @@
         </w:rPr>
       </w:pPr>
       <w:bookmarkStart w:id="9" w:name="_Toc28214"/>
-      <w:bookmarkStart w:id="10" w:name="_Toc17758"/>
-      <w:bookmarkStart w:id="11" w:name="_Toc15283"/>
+      <w:bookmarkStart w:id="10" w:name="_Toc15283"/>
+      <w:bookmarkStart w:id="11" w:name="_Toc17758"/>
       <w:r>
         <w:rPr>
           <w:rFonts w:hint="eastAsia" w:ascii="仿宋_GB2312" w:hAnsi="宋体" w:eastAsia="仿宋_GB2312"/>
@@ -1422,7 +1422,7 @@
           <w:lang w:val="en-US" w:eastAsia="zh-CN"/>
         </w:rPr>
       </w:pPr>
-      <w:bookmarkStart w:id="15" w:name="_Toc19728"/>
+      <w:bookmarkStart w:id="15" w:name="_Toc11106"/>
       <w:r>
         <w:rPr>
           <w:rStyle w:val="22"/>
@@ -1739,9 +1739,9 @@
         <w:br w:type="page"/>
       </w:r>
       <w:bookmarkStart w:id="16" w:name="_Toc12891"/>
-      <w:bookmarkStart w:id="17" w:name="_Toc32022"/>
-      <w:bookmarkStart w:id="18" w:name="_Toc6682"/>
-      <w:bookmarkStart w:id="19" w:name="_Toc17076"/>
+      <w:bookmarkStart w:id="17" w:name="_Toc6682"/>
+      <w:bookmarkStart w:id="18" w:name="_Toc32022"/>
+      <w:bookmarkStart w:id="19" w:name="_Toc18225"/>
       <w:r>
         <w:rPr>
           <w:rFonts w:hint="eastAsia"/>
@@ -1992,7 +1992,7 @@
             <w:pStyle w:val="28"/>
             <w:bidi w:val="0"/>
           </w:pPr>
-          <w:bookmarkStart w:id="20" w:name="_Toc14827"/>
+          <w:bookmarkStart w:id="20" w:name="_Toc31085"/>
           <w:r>
             <w:t>目</w:t>
           </w:r>
@@ -2048,7 +2048,7 @@
               <w:rFonts w:hint="default"/>
               <w:lang w:val="en-US" w:eastAsia="zh-CN"/>
             </w:rPr>
-            <w:instrText xml:space="preserve"> HYPERLINK \l _Toc19728 </w:instrText>
+            <w:instrText xml:space="preserve"> HYPERLINK \l _Toc11106 </w:instrText>
           </w:r>
           <w:r>
             <w:rPr>
@@ -2071,7 +2071,7 @@
             <w:fldChar w:fldCharType="begin"/>
           </w:r>
           <w:r>
-            <w:instrText xml:space="preserve"> PAGEREF _Toc19728 \h </w:instrText>
+            <w:instrText xml:space="preserve"> PAGEREF _Toc11106 \h </w:instrText>
           </w:r>
           <w:r>
             <w:fldChar w:fldCharType="separate"/>
@@ -2109,7 +2109,7 @@
               <w:rFonts w:hint="default"/>
               <w:lang w:val="en-US" w:eastAsia="zh-CN"/>
             </w:rPr>
-            <w:instrText xml:space="preserve"> HYPERLINK \l _Toc17076 </w:instrText>
+            <w:instrText xml:space="preserve"> HYPERLINK \l _Toc18225 </w:instrText>
           </w:r>
           <w:r>
             <w:rPr>
@@ -2132,7 +2132,7 @@
             <w:fldChar w:fldCharType="begin"/>
           </w:r>
           <w:r>
-            <w:instrText xml:space="preserve"> PAGEREF _Toc17076 \h </w:instrText>
+            <w:instrText xml:space="preserve"> PAGEREF _Toc18225 \h </w:instrText>
           </w:r>
           <w:r>
             <w:fldChar w:fldCharType="separate"/>
@@ -2170,7 +2170,7 @@
               <w:rFonts w:hint="default"/>
               <w:lang w:val="en-US" w:eastAsia="zh-CN"/>
             </w:rPr>
-            <w:instrText xml:space="preserve"> HYPERLINK \l _Toc14827 </w:instrText>
+            <w:instrText xml:space="preserve"> HYPERLINK \l _Toc31085 </w:instrText>
           </w:r>
           <w:r>
             <w:rPr>
@@ -2199,7 +2199,7 @@
             <w:fldChar w:fldCharType="begin"/>
           </w:r>
           <w:r>
-            <w:instrText xml:space="preserve"> PAGEREF _Toc14827 \h </w:instrText>
+            <w:instrText xml:space="preserve"> PAGEREF _Toc31085 \h </w:instrText>
           </w:r>
           <w:r>
             <w:fldChar w:fldCharType="separate"/>
@@ -2237,7 +2237,7 @@
               <w:rFonts w:hint="default"/>
               <w:lang w:val="en-US" w:eastAsia="zh-CN"/>
             </w:rPr>
-            <w:instrText xml:space="preserve"> HYPERLINK \l _Toc13251 </w:instrText>
+            <w:instrText xml:space="preserve"> HYPERLINK \l _Toc27195 </w:instrText>
           </w:r>
           <w:r>
             <w:rPr>
@@ -2267,7 +2267,7 @@
             <w:fldChar w:fldCharType="begin"/>
           </w:r>
           <w:r>
-            <w:instrText xml:space="preserve"> PAGEREF _Toc13251 \h </w:instrText>
+            <w:instrText xml:space="preserve"> PAGEREF _Toc27195 \h </w:instrText>
           </w:r>
           <w:r>
             <w:fldChar w:fldCharType="separate"/>
@@ -2305,7 +2305,7 @@
               <w:rFonts w:hint="default"/>
               <w:lang w:val="en-US" w:eastAsia="zh-CN"/>
             </w:rPr>
-            <w:instrText xml:space="preserve"> HYPERLINK \l _Toc3966 </w:instrText>
+            <w:instrText xml:space="preserve"> HYPERLINK \l _Toc6552 </w:instrText>
           </w:r>
           <w:r>
             <w:rPr>
@@ -2335,7 +2335,7 @@
             <w:fldChar w:fldCharType="begin"/>
           </w:r>
           <w:r>
-            <w:instrText xml:space="preserve"> PAGEREF _Toc3966 \h </w:instrText>
+            <w:instrText xml:space="preserve"> PAGEREF _Toc6552 \h </w:instrText>
           </w:r>
           <w:r>
             <w:fldChar w:fldCharType="separate"/>
@@ -2373,7 +2373,7 @@
               <w:rFonts w:hint="default"/>
               <w:lang w:val="en-US" w:eastAsia="zh-CN"/>
             </w:rPr>
-            <w:instrText xml:space="preserve"> HYPERLINK \l _Toc15400 </w:instrText>
+            <w:instrText xml:space="preserve"> HYPERLINK \l _Toc18856 </w:instrText>
           </w:r>
           <w:r>
             <w:rPr>
@@ -2403,7 +2403,7 @@
             <w:fldChar w:fldCharType="begin"/>
           </w:r>
           <w:r>
-            <w:instrText xml:space="preserve"> PAGEREF _Toc15400 \h </w:instrText>
+            <w:instrText xml:space="preserve"> PAGEREF _Toc18856 \h </w:instrText>
           </w:r>
           <w:r>
             <w:fldChar w:fldCharType="separate"/>
@@ -2441,7 +2441,7 @@
               <w:rFonts w:hint="default"/>
               <w:lang w:val="en-US" w:eastAsia="zh-CN"/>
             </w:rPr>
-            <w:instrText xml:space="preserve"> HYPERLINK \l _Toc28934 </w:instrText>
+            <w:instrText xml:space="preserve"> HYPERLINK \l _Toc26670 </w:instrText>
           </w:r>
           <w:r>
             <w:rPr>
@@ -2471,7 +2471,7 @@
             <w:fldChar w:fldCharType="begin"/>
           </w:r>
           <w:r>
-            <w:instrText xml:space="preserve"> PAGEREF _Toc28934 \h </w:instrText>
+            <w:instrText xml:space="preserve"> PAGEREF _Toc26670 \h </w:instrText>
           </w:r>
           <w:r>
             <w:fldChar w:fldCharType="separate"/>
@@ -2509,7 +2509,7 @@
               <w:rFonts w:hint="default"/>
               <w:lang w:val="en-US" w:eastAsia="zh-CN"/>
             </w:rPr>
-            <w:instrText xml:space="preserve"> HYPERLINK \l _Toc29320 </w:instrText>
+            <w:instrText xml:space="preserve"> HYPERLINK \l _Toc1257 </w:instrText>
           </w:r>
           <w:r>
             <w:rPr>
@@ -2539,7 +2539,7 @@
             <w:fldChar w:fldCharType="begin"/>
           </w:r>
           <w:r>
-            <w:instrText xml:space="preserve"> PAGEREF _Toc29320 \h </w:instrText>
+            <w:instrText xml:space="preserve"> PAGEREF _Toc1257 \h </w:instrText>
           </w:r>
           <w:r>
             <w:fldChar w:fldCharType="separate"/>
@@ -2577,7 +2577,7 @@
               <w:rFonts w:hint="default"/>
               <w:lang w:val="en-US" w:eastAsia="zh-CN"/>
             </w:rPr>
-            <w:instrText xml:space="preserve"> HYPERLINK \l _Toc23457 </w:instrText>
+            <w:instrText xml:space="preserve"> HYPERLINK \l _Toc30849 </w:instrText>
           </w:r>
           <w:r>
             <w:rPr>
@@ -2607,7 +2607,7 @@
             <w:fldChar w:fldCharType="begin"/>
           </w:r>
           <w:r>
-            <w:instrText xml:space="preserve"> PAGEREF _Toc23457 \h </w:instrText>
+            <w:instrText xml:space="preserve"> PAGEREF _Toc30849 \h </w:instrText>
           </w:r>
           <w:r>
             <w:fldChar w:fldCharType="separate"/>
@@ -2645,7 +2645,7 @@
               <w:rFonts w:hint="default"/>
               <w:lang w:val="en-US" w:eastAsia="zh-CN"/>
             </w:rPr>
-            <w:instrText xml:space="preserve"> HYPERLINK \l _Toc11688 </w:instrText>
+            <w:instrText xml:space="preserve"> HYPERLINK \l _Toc26701 </w:instrText>
           </w:r>
           <w:r>
             <w:rPr>
@@ -2675,7 +2675,7 @@
             <w:fldChar w:fldCharType="begin"/>
           </w:r>
           <w:r>
-            <w:instrText xml:space="preserve"> PAGEREF _Toc11688 \h </w:instrText>
+            <w:instrText xml:space="preserve"> PAGEREF _Toc26701 \h </w:instrText>
           </w:r>
           <w:r>
             <w:fldChar w:fldCharType="separate"/>
@@ -2713,7 +2713,7 @@
               <w:rFonts w:hint="default"/>
               <w:lang w:val="en-US" w:eastAsia="zh-CN"/>
             </w:rPr>
-            <w:instrText xml:space="preserve"> HYPERLINK \l _Toc19729 </w:instrText>
+            <w:instrText xml:space="preserve"> HYPERLINK \l _Toc349 </w:instrText>
           </w:r>
           <w:r>
             <w:rPr>
@@ -2743,7 +2743,7 @@
             <w:fldChar w:fldCharType="begin"/>
           </w:r>
           <w:r>
-            <w:instrText xml:space="preserve"> PAGEREF _Toc19729 \h </w:instrText>
+            <w:instrText xml:space="preserve"> PAGEREF _Toc349 \h </w:instrText>
           </w:r>
           <w:r>
             <w:fldChar w:fldCharType="separate"/>
@@ -2781,7 +2781,7 @@
               <w:rFonts w:hint="default"/>
               <w:lang w:val="en-US" w:eastAsia="zh-CN"/>
             </w:rPr>
-            <w:instrText xml:space="preserve"> HYPERLINK \l _Toc13835 </w:instrText>
+            <w:instrText xml:space="preserve"> HYPERLINK \l _Toc25669 </w:instrText>
           </w:r>
           <w:r>
             <w:rPr>
@@ -2811,7 +2811,7 @@
             <w:fldChar w:fldCharType="begin"/>
           </w:r>
           <w:r>
-            <w:instrText xml:space="preserve"> PAGEREF _Toc13835 \h </w:instrText>
+            <w:instrText xml:space="preserve"> PAGEREF _Toc25669 \h </w:instrText>
           </w:r>
           <w:r>
             <w:fldChar w:fldCharType="separate"/>
@@ -2849,7 +2849,7 @@
               <w:rFonts w:hint="default"/>
               <w:lang w:val="en-US" w:eastAsia="zh-CN"/>
             </w:rPr>
-            <w:instrText xml:space="preserve"> HYPERLINK \l _Toc20075 </w:instrText>
+            <w:instrText xml:space="preserve"> HYPERLINK \l _Toc15095 </w:instrText>
           </w:r>
           <w:r>
             <w:rPr>
@@ -2879,7 +2879,7 @@
             <w:fldChar w:fldCharType="begin"/>
           </w:r>
           <w:r>
-            <w:instrText xml:space="preserve"> PAGEREF _Toc20075 \h </w:instrText>
+            <w:instrText xml:space="preserve"> PAGEREF _Toc15095 \h </w:instrText>
           </w:r>
           <w:r>
             <w:fldChar w:fldCharType="separate"/>
@@ -2917,7 +2917,7 @@
               <w:rFonts w:hint="default"/>
               <w:lang w:val="en-US" w:eastAsia="zh-CN"/>
             </w:rPr>
-            <w:instrText xml:space="preserve"> HYPERLINK \l _Toc20621 </w:instrText>
+            <w:instrText xml:space="preserve"> HYPERLINK \l _Toc23437 </w:instrText>
           </w:r>
           <w:r>
             <w:rPr>
@@ -2947,7 +2947,7 @@
             <w:fldChar w:fldCharType="begin"/>
           </w:r>
           <w:r>
-            <w:instrText xml:space="preserve"> PAGEREF _Toc20621 \h </w:instrText>
+            <w:instrText xml:space="preserve"> PAGEREF _Toc23437 \h </w:instrText>
           </w:r>
           <w:r>
             <w:fldChar w:fldCharType="separate"/>
@@ -2985,7 +2985,7 @@
               <w:rFonts w:hint="default"/>
               <w:lang w:val="en-US" w:eastAsia="zh-CN"/>
             </w:rPr>
-            <w:instrText xml:space="preserve"> HYPERLINK \l _Toc22739 </w:instrText>
+            <w:instrText xml:space="preserve"> HYPERLINK \l _Toc25337 </w:instrText>
           </w:r>
           <w:r>
             <w:rPr>
@@ -3015,7 +3015,7 @@
             <w:fldChar w:fldCharType="begin"/>
           </w:r>
           <w:r>
-            <w:instrText xml:space="preserve"> PAGEREF _Toc22739 \h </w:instrText>
+            <w:instrText xml:space="preserve"> PAGEREF _Toc25337 \h </w:instrText>
           </w:r>
           <w:r>
             <w:fldChar w:fldCharType="separate"/>
@@ -3053,7 +3053,7 @@
               <w:rFonts w:hint="default"/>
               <w:lang w:val="en-US" w:eastAsia="zh-CN"/>
             </w:rPr>
-            <w:instrText xml:space="preserve"> HYPERLINK \l _Toc686 </w:instrText>
+            <w:instrText xml:space="preserve"> HYPERLINK \l _Toc19361 </w:instrText>
           </w:r>
           <w:r>
             <w:rPr>
@@ -3195,7 +3195,7 @@
             <w:fldChar w:fldCharType="begin"/>
           </w:r>
           <w:r>
-            <w:instrText xml:space="preserve"> PAGEREF _Toc686 \h </w:instrText>
+            <w:instrText xml:space="preserve"> PAGEREF _Toc19361 \h </w:instrText>
           </w:r>
           <w:r>
             <w:fldChar w:fldCharType="separate"/>
@@ -3233,7 +3233,7 @@
               <w:rFonts w:hint="default"/>
               <w:lang w:val="en-US" w:eastAsia="zh-CN"/>
             </w:rPr>
-            <w:instrText xml:space="preserve"> HYPERLINK \l _Toc12553 </w:instrText>
+            <w:instrText xml:space="preserve"> HYPERLINK \l _Toc9619 </w:instrText>
           </w:r>
           <w:r>
             <w:rPr>
@@ -3256,7 +3256,7 @@
             <w:fldChar w:fldCharType="begin"/>
           </w:r>
           <w:r>
-            <w:instrText xml:space="preserve"> PAGEREF _Toc12553 \h </w:instrText>
+            <w:instrText xml:space="preserve"> PAGEREF _Toc9619 \h </w:instrText>
           </w:r>
           <w:r>
             <w:fldChar w:fldCharType="separate"/>
@@ -3294,7 +3294,7 @@
               <w:rFonts w:hint="default"/>
               <w:lang w:val="en-US" w:eastAsia="zh-CN"/>
             </w:rPr>
-            <w:instrText xml:space="preserve"> HYPERLINK \l _Toc1636 </w:instrText>
+            <w:instrText xml:space="preserve"> HYPERLINK \l _Toc27116 </w:instrText>
           </w:r>
           <w:r>
             <w:rPr>
@@ -3317,7 +3317,7 @@
             <w:fldChar w:fldCharType="begin"/>
           </w:r>
           <w:r>
-            <w:instrText xml:space="preserve"> PAGEREF _Toc1636 \h </w:instrText>
+            <w:instrText xml:space="preserve"> PAGEREF _Toc27116 \h </w:instrText>
           </w:r>
           <w:r>
             <w:fldChar w:fldCharType="separate"/>
@@ -3355,7 +3355,7 @@
               <w:rFonts w:hint="default"/>
               <w:lang w:val="en-US" w:eastAsia="zh-CN"/>
             </w:rPr>
-            <w:instrText xml:space="preserve"> HYPERLINK \l _Toc30841 </w:instrText>
+            <w:instrText xml:space="preserve"> HYPERLINK \l _Toc15490 </w:instrText>
           </w:r>
           <w:r>
             <w:rPr>
@@ -3395,7 +3395,7 @@
             <w:fldChar w:fldCharType="begin"/>
           </w:r>
           <w:r>
-            <w:instrText xml:space="preserve"> PAGEREF _Toc30841 \h </w:instrText>
+            <w:instrText xml:space="preserve"> PAGEREF _Toc15490 \h </w:instrText>
           </w:r>
           <w:r>
             <w:fldChar w:fldCharType="separate"/>
@@ -3433,7 +3433,7 @@
               <w:rFonts w:hint="default"/>
               <w:lang w:val="en-US" w:eastAsia="zh-CN"/>
             </w:rPr>
-            <w:instrText xml:space="preserve"> HYPERLINK \l _Toc20859 </w:instrText>
+            <w:instrText xml:space="preserve"> HYPERLINK \l _Toc25422 </w:instrText>
           </w:r>
           <w:r>
             <w:rPr>
@@ -3455,7 +3455,7 @@
             <w:fldChar w:fldCharType="begin"/>
           </w:r>
           <w:r>
-            <w:instrText xml:space="preserve"> PAGEREF _Toc20859 \h </w:instrText>
+            <w:instrText xml:space="preserve"> PAGEREF _Toc25422 \h </w:instrText>
           </w:r>
           <w:r>
             <w:fldChar w:fldCharType="separate"/>
@@ -3538,7 +3538,7 @@
           <w:lang w:val="en-US" w:eastAsia="zh-CN"/>
         </w:rPr>
       </w:pPr>
-      <w:bookmarkStart w:id="21" w:name="_Toc13251"/>
+      <w:bookmarkStart w:id="21" w:name="_Toc27195"/>
       <w:r>
         <w:rPr>
           <w:rFonts w:hint="eastAsia"/>
@@ -3558,7 +3558,7 @@
           <w:lang w:val="en-US" w:eastAsia="zh-CN"/>
         </w:rPr>
       </w:pPr>
-      <w:bookmarkStart w:id="22" w:name="_Toc3966"/>
+      <w:bookmarkStart w:id="22" w:name="_Toc6552"/>
       <w:r>
         <w:rPr>
           <w:rFonts w:hint="eastAsia"/>
@@ -3578,7 +3578,7 @@
           <w:lang w:val="en-US" w:eastAsia="zh-CN"/>
         </w:rPr>
       </w:pPr>
-      <w:bookmarkStart w:id="23" w:name="_Toc15400"/>
+      <w:bookmarkStart w:id="23" w:name="_Toc18856"/>
       <w:r>
         <w:rPr>
           <w:rFonts w:hint="eastAsia"/>
@@ -3650,7 +3650,7 @@
           <w:lang w:val="en-US" w:eastAsia="zh-CN"/>
         </w:rPr>
       </w:pPr>
-      <w:bookmarkStart w:id="24" w:name="_Toc28934"/>
+      <w:bookmarkStart w:id="24" w:name="_Toc26670"/>
       <w:r>
         <w:rPr>
           <w:rFonts w:hint="eastAsia"/>
@@ -3695,7 +3695,7 @@
           <w:lang w:val="en-US" w:eastAsia="zh-CN"/>
         </w:rPr>
       </w:pPr>
-      <w:bookmarkStart w:id="25" w:name="_Toc29320"/>
+      <w:bookmarkStart w:id="25" w:name="_Toc1257"/>
       <w:r>
         <w:rPr>
           <w:rFonts w:hint="eastAsia"/>
@@ -4377,7 +4377,7 @@
           <w:lang w:val="en-US" w:eastAsia="zh-CN"/>
         </w:rPr>
       </w:pPr>
-      <w:bookmarkStart w:id="26" w:name="_Toc23457"/>
+      <w:bookmarkStart w:id="26" w:name="_Toc30849"/>
       <w:r>
         <w:rPr>
           <w:rFonts w:hint="eastAsia"/>
@@ -4397,7 +4397,7 @@
           <w:lang w:val="en-US" w:eastAsia="zh-CN"/>
         </w:rPr>
       </w:pPr>
-      <w:bookmarkStart w:id="27" w:name="_Toc11688"/>
+      <w:bookmarkStart w:id="27" w:name="_Toc26701"/>
       <w:r>
         <w:rPr>
           <w:rFonts w:hint="eastAsia"/>
@@ -4417,7 +4417,7 @@
           <w:lang w:val="en-US" w:eastAsia="zh-CN"/>
         </w:rPr>
       </w:pPr>
-      <w:bookmarkStart w:id="28" w:name="_Toc19729"/>
+      <w:bookmarkStart w:id="28" w:name="_Toc349"/>
       <w:r>
         <w:rPr>
           <w:rFonts w:hint="eastAsia"/>
@@ -4454,7 +4454,7 @@
           <w:lang w:val="en-US" w:eastAsia="zh-CN"/>
         </w:rPr>
       </w:pPr>
-      <w:bookmarkStart w:id="29" w:name="_Toc13835"/>
+      <w:bookmarkStart w:id="29" w:name="_Toc25669"/>
       <w:r>
         <w:rPr>
           <w:rFonts w:hint="eastAsia"/>
@@ -4491,7 +4491,7 @@
           <w:lang w:val="en-US" w:eastAsia="zh-CN"/>
         </w:rPr>
       </w:pPr>
-      <w:bookmarkStart w:id="30" w:name="_Toc20075"/>
+      <w:bookmarkStart w:id="30" w:name="_Toc15095"/>
       <w:r>
         <w:rPr>
           <w:rFonts w:hint="eastAsia"/>
@@ -6377,7 +6377,7 @@
           <w:lang w:val="en-US" w:eastAsia="zh-CN"/>
         </w:rPr>
       </w:pPr>
-      <w:bookmarkStart w:id="31" w:name="_Toc20621"/>
+      <w:bookmarkStart w:id="31" w:name="_Toc23437"/>
       <w:r>
         <w:rPr>
           <w:rFonts w:hint="eastAsia"/>
@@ -6685,7 +6685,7 @@
           <w:lang w:val="en-US" w:eastAsia="zh-CN"/>
         </w:rPr>
       </w:pPr>
-      <w:bookmarkStart w:id="32" w:name="_Toc22739"/>
+      <w:bookmarkStart w:id="32" w:name="_Toc25337"/>
       <w:r>
         <w:rPr>
           <w:rFonts w:hint="eastAsia"/>
@@ -6705,7 +6705,7 @@
           <w:lang w:val="en-US" w:eastAsia="zh-CN"/>
         </w:rPr>
       </w:pPr>
-      <w:bookmarkStart w:id="33" w:name="_Toc686"/>
+      <w:bookmarkStart w:id="33" w:name="_Toc19361"/>
       <w:r>
         <w:rPr>
           <w:rFonts w:hint="eastAsia"/>
@@ -6795,21 +6795,7 @@
           <w:rFonts w:hint="eastAsia"/>
           <w:lang w:val="en-US" w:eastAsia="zh-CN"/>
         </w:rPr>
-        <w:instrText xml:space="preserve"> SEQ MTChap \r </w:instrText>
-      </w:r>
-      <w:r>
-        <w:rPr>
-          <w:rFonts w:hint="eastAsia"/>
-          <w:lang w:val="en-US" w:eastAsia="zh-CN"/>
-        </w:rPr>
-        <w:instrText xml:space="preserve">3</w:instrText>
-      </w:r>
-      <w:r>
-        <w:rPr>
-          <w:rFonts w:hint="eastAsia"/>
-          <w:lang w:val="en-US" w:eastAsia="zh-CN"/>
-        </w:rPr>
-        <w:instrText xml:space="preserve"> \h \* MERGEFORMAT </w:instrText>
+        <w:instrText xml:space="preserve"> SEQ MTChap \r 3 \h \* MERGEFORMAT </w:instrText>
       </w:r>
       <w:r>
         <w:rPr>
@@ -6892,7 +6878,8 @@
           <w:lang w:val="en-US" w:eastAsia="zh-CN"/>
         </w:rPr>
         <w:object>
-          <v:shape id="_x0000_i1030" o:spt="75" type="#_x0000_t75" style="height:20pt;width:52pt;" o:ole="t" filled="f" o:preferrelative="t" stroked="f" coordsize="21600,21600">
+          <v:shape id="_x0000_i1025" o:spt="75" type="#_x0000_t75" style="height:20pt;width:52pt;" o:ole="t" filled="f" o:preferrelative="t" stroked="f" coordsize="21600,21600">
+            <v:path/>
             <v:fill on="f" focussize="0,0"/>
             <v:stroke on="f"/>
             <v:imagedata r:id="rId21" o:title=""/>
@@ -6900,7 +6887,7 @@
             <w10:wrap type="none"/>
             <w10:anchorlock/>
           </v:shape>
-          <o:OLEObject Type="Embed" ProgID="DSEquations" ShapeID="_x0000_i1030" DrawAspect="Content" ObjectID="_1468075725" r:id="rId20">
+          <o:OLEObject Type="Embed" ProgID="DSEquations" ShapeID="_x0000_i1025" DrawAspect="Content" ObjectID="_1468075725" r:id="rId20">
             <o:LockedField>false</o:LockedField>
           </o:OLEObject>
         </w:object>
@@ -7082,7 +7069,8 @@
           <w:lang w:val="en-US" w:eastAsia="zh-CN"/>
         </w:rPr>
         <w:object>
-          <v:shape id="_x0000_i1031" o:spt="75" type="#_x0000_t75" style="height:22pt;width:20pt;" o:ole="t" filled="f" o:preferrelative="t" stroked="f" coordsize="21600,21600">
+          <v:shape id="_x0000_i1026" o:spt="75" type="#_x0000_t75" style="height:22pt;width:20pt;" o:ole="t" filled="f" o:preferrelative="t" stroked="f" coordsize="21600,21600">
+            <v:path/>
             <v:fill on="f" focussize="0,0"/>
             <v:stroke on="f"/>
             <v:imagedata r:id="rId23" o:title=""/>
@@ -7090,7 +7078,7 @@
             <w10:wrap type="none"/>
             <w10:anchorlock/>
           </v:shape>
-          <o:OLEObject Type="Embed" ProgID="DSEquations" ShapeID="_x0000_i1031" DrawAspect="Content" ObjectID="_1468075726" r:id="rId22">
+          <o:OLEObject Type="Embed" ProgID="DSEquations" ShapeID="_x0000_i1026" DrawAspect="Content" ObjectID="_1468075726" r:id="rId22">
             <o:LockedField>false</o:LockedField>
           </o:OLEObject>
         </w:object>
@@ -7254,7 +7242,7 @@
         <w:pStyle w:val="36"/>
         <w:bidi w:val="0"/>
         <w:rPr>
-          <w:rFonts w:hint="default"/>
+          <w:rFonts w:hint="eastAsia"/>
           <w:lang w:val="en-US" w:eastAsia="zh-CN"/>
         </w:rPr>
       </w:pPr>
@@ -7300,7 +7288,8 @@
           <w:lang w:val="en-US" w:eastAsia="zh-CN"/>
         </w:rPr>
         <w:object>
-          <v:shape id="_x0000_i1032" o:spt="75" type="#_x0000_t75" style="height:36pt;width:340pt;" o:ole="t" filled="f" o:preferrelative="t" stroked="f" coordsize="21600,21600">
+          <v:shape id="_x0000_i1027" o:spt="75" type="#_x0000_t75" style="height:36pt;width:340pt;" o:ole="t" filled="f" o:preferrelative="t" stroked="f" coordsize="21600,21600">
+            <v:path/>
             <v:fill on="f" focussize="0,0"/>
             <v:stroke on="f"/>
             <v:imagedata r:id="rId25" o:title=""/>
@@ -7308,7 +7297,7 @@
             <w10:wrap type="none"/>
             <w10:anchorlock/>
           </v:shape>
-          <o:OLEObject Type="Embed" ProgID="DSEquations" ShapeID="_x0000_i1032" DrawAspect="Content" ObjectID="_1468075727" r:id="rId24">
+          <o:OLEObject Type="Embed" ProgID="DSEquations" ShapeID="_x0000_i1027" DrawAspect="Content" ObjectID="_1468075727" r:id="rId24">
             <o:LockedField>false</o:LockedField>
           </o:OLEObject>
         </w:object>
@@ -7462,6 +7451,345 @@
       <w:r>
         <w:rPr>
           <w:rFonts w:hint="eastAsia"/>
+          <w:lang w:val="en-US" w:eastAsia="zh-CN"/>
+        </w:rPr>
+        <w:fldChar w:fldCharType="end"/>
+      </w:r>
+    </w:p>
+    <w:p>
+      <w:pPr>
+        <w:pStyle w:val="36"/>
+        <w:bidi w:val="0"/>
+        <w:rPr>
+          <w:rFonts w:hint="default"/>
+          <w:lang w:val="en-US" w:eastAsia="zh-CN"/>
+        </w:rPr>
+      </w:pPr>
+      <w:r>
+        <w:rPr>
+          <w:rFonts w:hint="eastAsia"/>
+          <w:lang w:val="en-US" w:eastAsia="zh-CN"/>
+        </w:rPr>
+        <w:tab/>
+      </w:r>
+      <w:r>
+        <w:rPr>
+          <w:rFonts w:hint="eastAsia"/>
+          <w:position w:val="-24"/>
+          <w:lang w:val="en-US" w:eastAsia="zh-CN"/>
+        </w:rPr>
+        <w:object>
+          <v:shape id="_x0000_i1029" o:spt="75" type="#_x0000_t75" style="height:35pt;width:77pt;" o:ole="t" filled="f" o:preferrelative="t" stroked="f" coordsize="21600,21600">
+            <v:fill on="f" focussize="0,0"/>
+            <v:stroke on="f"/>
+            <v:imagedata r:id="rId27" o:title=""/>
+            <o:lock v:ext="edit" aspectratio="t"/>
+            <w10:wrap type="none"/>
+            <w10:anchorlock/>
+          </v:shape>
+          <o:OLEObject Type="Embed" ProgID="DSEquations" ShapeID="_x0000_i1029" DrawAspect="Content" ObjectID="_1468075728" r:id="rId26">
+            <o:LockedField>false</o:LockedField>
+          </o:OLEObject>
+        </w:object>
+      </w:r>
+      <w:r>
+        <w:rPr>
+          <w:rFonts w:hint="eastAsia"/>
+          <w:lang w:val="en-US" w:eastAsia="zh-CN"/>
+        </w:rPr>
+        <w:t xml:space="preserve"> </w:t>
+      </w:r>
+      <w:r>
+        <w:rPr>
+          <w:rFonts w:hint="eastAsia"/>
+          <w:lang w:val="en-US" w:eastAsia="zh-CN"/>
+        </w:rPr>
+        <w:tab/>
+      </w:r>
+      <w:r>
+        <w:rPr>
+          <w:rFonts w:hint="eastAsia"/>
+          <w:lang w:val="en-US" w:eastAsia="zh-CN"/>
+        </w:rPr>
+        <w:fldChar w:fldCharType="begin"/>
+      </w:r>
+      <w:r>
+        <w:rPr>
+          <w:rFonts w:hint="eastAsia"/>
+          <w:lang w:val="en-US" w:eastAsia="zh-CN"/>
+        </w:rPr>
+        <w:instrText xml:space="preserve"> MACROBUTTON MTPlaceRef \* MERGEFORMAT </w:instrText>
+      </w:r>
+      <w:r>
+        <w:rPr>
+          <w:rFonts w:hint="eastAsia"/>
+          <w:lang w:val="en-US" w:eastAsia="zh-CN"/>
+        </w:rPr>
+        <w:fldChar w:fldCharType="begin"/>
+      </w:r>
+      <w:r>
+        <w:rPr>
+          <w:rFonts w:hint="eastAsia"/>
+          <w:lang w:val="en-US" w:eastAsia="zh-CN"/>
+        </w:rPr>
+        <w:instrText xml:space="preserve"> SEQ MTEqn \h \* MERGEFORMAT </w:instrText>
+      </w:r>
+      <w:r>
+        <w:rPr>
+          <w:rFonts w:hint="eastAsia"/>
+          <w:lang w:val="en-US" w:eastAsia="zh-CN"/>
+        </w:rPr>
+        <w:fldChar w:fldCharType="separate"/>
+      </w:r>
+      <w:r>
+        <w:rPr>
+          <w:rFonts w:hint="eastAsia"/>
+          <w:lang w:val="en-US" w:eastAsia="zh-CN"/>
+        </w:rPr>
+        <w:fldChar w:fldCharType="end"/>
+      </w:r>
+      <w:bookmarkStart w:id="34" w:name="ZEqnNum841807"/>
+      <w:r>
+        <w:rPr>
+          <w:rFonts w:hint="eastAsia"/>
+          <w:lang w:val="en-US" w:eastAsia="zh-CN"/>
+        </w:rPr>
+        <w:instrText xml:space="preserve">(</w:instrText>
+      </w:r>
+      <w:r>
+        <w:rPr>
+          <w:rFonts w:hint="eastAsia"/>
+          <w:lang w:val="en-US" w:eastAsia="zh-CN"/>
+        </w:rPr>
+        <w:fldChar w:fldCharType="begin"/>
+      </w:r>
+      <w:r>
+        <w:rPr>
+          <w:rFonts w:hint="eastAsia"/>
+          <w:lang w:val="en-US" w:eastAsia="zh-CN"/>
+        </w:rPr>
+        <w:instrText xml:space="preserve"> SEQ MTChap \c \* Arabic \* MERGEFORMAT </w:instrText>
+      </w:r>
+      <w:r>
+        <w:rPr>
+          <w:rFonts w:hint="eastAsia"/>
+          <w:lang w:val="en-US" w:eastAsia="zh-CN"/>
+        </w:rPr>
+        <w:fldChar w:fldCharType="separate"/>
+      </w:r>
+      <w:r>
+        <w:instrText xml:space="preserve">3</w:instrText>
+      </w:r>
+      <w:r>
+        <w:rPr>
+          <w:rFonts w:hint="eastAsia"/>
+          <w:lang w:val="en-US" w:eastAsia="zh-CN"/>
+        </w:rPr>
+        <w:fldChar w:fldCharType="end"/>
+      </w:r>
+      <w:r>
+        <w:rPr>
+          <w:rFonts w:hint="eastAsia"/>
+          <w:lang w:val="en-US" w:eastAsia="zh-CN"/>
+        </w:rPr>
+        <w:instrText xml:space="preserve">-</w:instrText>
+      </w:r>
+      <w:r>
+        <w:rPr>
+          <w:rFonts w:hint="eastAsia"/>
+          <w:lang w:val="en-US" w:eastAsia="zh-CN"/>
+        </w:rPr>
+        <w:fldChar w:fldCharType="begin"/>
+      </w:r>
+      <w:r>
+        <w:rPr>
+          <w:rFonts w:hint="eastAsia"/>
+          <w:lang w:val="en-US" w:eastAsia="zh-CN"/>
+        </w:rPr>
+        <w:instrText xml:space="preserve"> SEQ MTEqn \c \* Arabic \* MERGEFORMAT </w:instrText>
+      </w:r>
+      <w:r>
+        <w:rPr>
+          <w:rFonts w:hint="eastAsia"/>
+          <w:lang w:val="en-US" w:eastAsia="zh-CN"/>
+        </w:rPr>
+        <w:fldChar w:fldCharType="separate"/>
+      </w:r>
+      <w:r>
+        <w:instrText xml:space="preserve">4</w:instrText>
+      </w:r>
+      <w:r>
+        <w:rPr>
+          <w:rFonts w:hint="eastAsia"/>
+          <w:lang w:val="en-US" w:eastAsia="zh-CN"/>
+        </w:rPr>
+        <w:fldChar w:fldCharType="end"/>
+      </w:r>
+      <w:r>
+        <w:rPr>
+          <w:rFonts w:hint="eastAsia"/>
+          <w:lang w:val="en-US" w:eastAsia="zh-CN"/>
+        </w:rPr>
+        <w:instrText xml:space="preserve">)</w:instrText>
+      </w:r>
+      <w:bookmarkEnd w:id="34"/>
+      <w:r>
+        <w:rPr>
+          <w:rFonts w:hint="eastAsia"/>
+          <w:lang w:val="en-US" w:eastAsia="zh-CN"/>
+        </w:rPr>
+        <w:fldChar w:fldCharType="separate"/>
+      </w:r>
+      <w:r>
+        <w:rPr>
+          <w:rFonts w:hint="eastAsia"/>
+          <w:lang w:val="en-US" w:eastAsia="zh-CN"/>
+        </w:rPr>
+        <w:fldChar w:fldCharType="end"/>
+      </w:r>
+    </w:p>
+    <w:p>
+      <w:pPr>
+        <w:tabs>
+          <w:tab w:val="center" w:pos="4160"/>
+          <w:tab w:val="right" w:pos="8320"/>
+        </w:tabs>
+        <w:bidi w:val="0"/>
+        <w:rPr>
+          <w:rFonts w:hint="default"/>
+          <w:lang w:val="en-US" w:eastAsia="zh-CN"/>
+        </w:rPr>
+      </w:pPr>
+      <w:r>
+        <w:rPr>
+          <w:rFonts w:hint="eastAsia"/>
+          <w:lang w:val="en-US" w:eastAsia="zh-CN"/>
+        </w:rPr>
+        <w:t>.参考</w:t>
+      </w:r>
+      <w:bookmarkStart w:id="44" w:name="_GoBack"/>
+      <w:bookmarkEnd w:id="44"/>
+      <w:r>
+        <w:rPr>
+          <w:rFonts w:hint="eastAsia"/>
+          <w:lang w:val="en-US" w:eastAsia="zh-CN"/>
+        </w:rPr>
+        <w:t>公式</w:t>
+      </w:r>
+      <w:r>
+        <w:rPr>
+          <w:rFonts w:hint="eastAsia"/>
+          <w:i w:val="0"/>
+          <w:lang w:val="en-US" w:eastAsia="zh-CN"/>
+        </w:rPr>
+        <w:fldChar w:fldCharType="begin"/>
+      </w:r>
+      <w:r>
+        <w:rPr>
+          <w:rFonts w:hint="eastAsia"/>
+          <w:i w:val="0"/>
+          <w:lang w:val="en-US" w:eastAsia="zh-CN"/>
+        </w:rPr>
+        <w:instrText xml:space="preserve"> ZEqnNum841807  \* MERGEFORMAT </w:instrText>
+      </w:r>
+      <w:r>
+        <w:rPr>
+          <w:rFonts w:hint="eastAsia"/>
+          <w:i w:val="0"/>
+          <w:lang w:val="en-US" w:eastAsia="zh-CN"/>
+        </w:rPr>
+        <w:fldChar w:fldCharType="begin"/>
+      </w:r>
+      <w:r>
+        <w:rPr>
+          <w:rFonts w:hint="eastAsia"/>
+          <w:i w:val="0"/>
+          <w:lang w:val="en-US" w:eastAsia="zh-CN"/>
+        </w:rPr>
+        <w:instrText xml:space="preserve"> REF ZEqnNum841807 \* Charformat \! \* MERGEFORMAT </w:instrText>
+      </w:r>
+      <w:r>
+        <w:rPr>
+          <w:rFonts w:hint="eastAsia"/>
+          <w:i w:val="0"/>
+          <w:lang w:val="en-US" w:eastAsia="zh-CN"/>
+        </w:rPr>
+        <w:fldChar w:fldCharType="separate"/>
+      </w:r>
+      <w:r>
+        <w:rPr>
+          <w:rFonts w:hint="eastAsia"/>
+          <w:lang w:val="en-US" w:eastAsia="zh-CN"/>
+        </w:rPr>
+        <w:instrText xml:space="preserve">(</w:instrText>
+      </w:r>
+      <w:r>
+        <w:instrText xml:space="preserve">3</w:instrText>
+      </w:r>
+      <w:r>
+        <w:rPr>
+          <w:rFonts w:hint="eastAsia"/>
+          <w:lang w:val="en-US" w:eastAsia="zh-CN"/>
+        </w:rPr>
+        <w:instrText xml:space="preserve">-</w:instrText>
+      </w:r>
+      <w:r>
+        <w:instrText xml:space="preserve">4</w:instrText>
+      </w:r>
+      <w:r>
+        <w:rPr>
+          <w:rFonts w:hint="eastAsia"/>
+          <w:lang w:val="en-US" w:eastAsia="zh-CN"/>
+        </w:rPr>
+        <w:instrText xml:space="preserve">)</w:instrText>
+      </w:r>
+      <w:r>
+        <w:rPr>
+          <w:rFonts w:hint="eastAsia"/>
+          <w:i w:val="0"/>
+          <w:lang w:val="en-US" w:eastAsia="zh-CN"/>
+        </w:rPr>
+        <w:fldChar w:fldCharType="end"/>
+      </w:r>
+      <w:r>
+        <w:rPr>
+          <w:rFonts w:hint="eastAsia"/>
+          <w:i w:val="0"/>
+          <w:lang w:val="en-US" w:eastAsia="zh-CN"/>
+        </w:rPr>
+        <w:fldChar w:fldCharType="separate"/>
+      </w:r>
+      <w:r>
+        <w:rPr>
+          <w:rFonts w:hint="eastAsia"/>
+          <w:lang w:val="en-US" w:eastAsia="zh-CN"/>
+        </w:rPr>
+        <w:t>(</w:t>
+      </w:r>
+      <w:r>
+        <w:t>3</w:t>
+      </w:r>
+      <w:r>
+        <w:rPr>
+          <w:rFonts w:hint="eastAsia"/>
+          <w:lang w:val="en-US" w:eastAsia="zh-CN"/>
+        </w:rPr>
+        <w:t>-</w:t>
+      </w:r>
+      <w:r>
+        <w:t>4</w:t>
+      </w:r>
+      <w:r>
+        <w:rPr>
+          <w:rFonts w:hint="eastAsia"/>
+          <w:lang w:val="en-US" w:eastAsia="zh-CN"/>
+        </w:rPr>
+        <w:t>)</w:t>
+      </w:r>
+      <w:r>
+        <w:rPr>
+          <w:rFonts w:hint="eastAsia"/>
+          <w:i w:val="0"/>
           <w:lang w:val="en-US" w:eastAsia="zh-CN"/>
         </w:rPr>
         <w:fldChar w:fldCharType="end"/>
@@ -7496,15 +7824,6 @@
           <w:docGrid w:type="lines" w:linePitch="312" w:charSpace="0"/>
         </w:sectPr>
       </w:pPr>
-      <w:bookmarkStart w:id="43" w:name="_GoBack"/>
-      <w:bookmarkEnd w:id="43"/>
-      <w:r>
-        <w:rPr>
-          <w:rFonts w:hint="eastAsia"/>
-          <w:lang w:val="en-US" w:eastAsia="zh-CN"/>
-        </w:rPr>
-        <w:t>.</w:t>
-      </w:r>
     </w:p>
     <w:p>
       <w:pPr>
@@ -7520,7 +7839,7 @@
           <w:lang w:val="en-US" w:eastAsia="zh-CN"/>
         </w:rPr>
       </w:pPr>
-      <w:bookmarkStart w:id="34" w:name="_Toc12553"/>
+      <w:bookmarkStart w:id="35" w:name="_Toc9619"/>
       <w:r>
         <w:rPr>
           <w:rFonts w:hint="eastAsia"/>
@@ -7528,7 +7847,7 @@
         </w:rPr>
         <w:t>结    论</w:t>
       </w:r>
-      <w:bookmarkEnd w:id="34"/>
+      <w:bookmarkEnd w:id="35"/>
     </w:p>
     <w:p>
       <w:pPr>
@@ -7579,7 +7898,7 @@
           <w:lang w:val="en-US" w:eastAsia="zh-CN"/>
         </w:rPr>
       </w:pPr>
-      <w:bookmarkStart w:id="35" w:name="_Toc1636"/>
+      <w:bookmarkStart w:id="36" w:name="_Toc27116"/>
       <w:r>
         <w:rPr>
           <w:rFonts w:hint="eastAsia"/>
@@ -7587,7 +7906,7 @@
         </w:rPr>
         <w:t>参考文献</w:t>
       </w:r>
-      <w:bookmarkEnd w:id="35"/>
+      <w:bookmarkEnd w:id="36"/>
     </w:p>
     <w:p>
       <w:pPr>
@@ -7894,7 +8213,7 @@
           <w:rFonts w:hint="eastAsia"/>
         </w:rPr>
       </w:pPr>
-      <w:bookmarkStart w:id="36" w:name="_Ref18528"/>
+      <w:bookmarkStart w:id="37" w:name="_Ref18528"/>
       <w:r>
         <w:rPr>
           <w:rFonts w:hint="eastAsia"/>
@@ -7919,7 +8238,7 @@
         </w:rPr>
         <w:t>.</w:t>
       </w:r>
-      <w:bookmarkEnd w:id="36"/>
+      <w:bookmarkEnd w:id="37"/>
     </w:p>
     <w:p>
       <w:pPr>
@@ -7995,7 +8314,7 @@
           <w:rFonts w:hint="eastAsia"/>
         </w:rPr>
       </w:pPr>
-      <w:bookmarkStart w:id="37" w:name="_Ref11216"/>
+      <w:bookmarkStart w:id="38" w:name="_Ref11216"/>
       <w:r>
         <w:rPr>
           <w:rFonts w:hint="eastAsia"/>
@@ -8020,7 +8339,7 @@
         </w:rPr>
         <w:t>.</w:t>
       </w:r>
-      <w:bookmarkEnd w:id="37"/>
+      <w:bookmarkEnd w:id="38"/>
     </w:p>
     <w:p>
       <w:pPr>
@@ -8030,7 +8349,7 @@
           <w:rFonts w:hint="eastAsia"/>
         </w:rPr>
       </w:pPr>
-      <w:bookmarkStart w:id="38" w:name="_Ref11223"/>
+      <w:bookmarkStart w:id="39" w:name="_Ref11223"/>
       <w:r>
         <w:rPr>
           <w:rFonts w:hint="eastAsia"/>
@@ -8055,7 +8374,7 @@
         </w:rPr>
         <w:t>.</w:t>
       </w:r>
-      <w:bookmarkEnd w:id="38"/>
+      <w:bookmarkEnd w:id="39"/>
     </w:p>
     <w:p>
       <w:pPr>
@@ -8065,7 +8384,7 @@
           <w:rFonts w:hint="eastAsia"/>
         </w:rPr>
       </w:pPr>
-      <w:bookmarkStart w:id="39" w:name="_Ref11063"/>
+      <w:bookmarkStart w:id="40" w:name="_Ref11063"/>
       <w:r>
         <w:rPr>
           <w:rFonts w:hint="eastAsia"/>
@@ -8090,7 +8409,7 @@
         </w:rPr>
         <w:t>.</w:t>
       </w:r>
-      <w:bookmarkEnd w:id="39"/>
+      <w:bookmarkEnd w:id="40"/>
     </w:p>
     <w:p>
       <w:pPr>
@@ -8134,7 +8453,7 @@
           <w:lang w:val="en-US" w:eastAsia="zh-CN"/>
         </w:rPr>
       </w:pPr>
-      <w:bookmarkStart w:id="40" w:name="_Ref4132"/>
+      <w:bookmarkStart w:id="41" w:name="_Ref4132"/>
       <w:r>
         <w:rPr>
           <w:rFonts w:hint="eastAsia"/>
@@ -8159,7 +8478,7 @@
         </w:rPr>
         <w:t>.</w:t>
       </w:r>
-      <w:bookmarkEnd w:id="40"/>
+      <w:bookmarkEnd w:id="41"/>
     </w:p>
     <w:p>
       <w:pPr>
@@ -8221,7 +8540,7 @@
           <w:rFonts w:hint="eastAsia"/>
         </w:rPr>
       </w:pPr>
-      <w:bookmarkStart w:id="41" w:name="_Toc30841"/>
+      <w:bookmarkStart w:id="42" w:name="_Toc15490"/>
       <w:r>
         <w:rPr>
           <w:rFonts w:hint="eastAsia"/>
@@ -8246,7 +8565,7 @@
         </w:rPr>
         <w:t>录</w:t>
       </w:r>
-      <w:bookmarkEnd w:id="41"/>
+      <w:bookmarkEnd w:id="42"/>
     </w:p>
     <w:p>
       <w:pPr>
@@ -8337,14 +8656,14 @@
           <w:rFonts w:hint="eastAsia"/>
         </w:rPr>
       </w:pPr>
-      <w:bookmarkStart w:id="42" w:name="_Toc20859"/>
+      <w:bookmarkStart w:id="43" w:name="_Toc25422"/>
       <w:r>
         <w:rPr>
           <w:rFonts w:hint="eastAsia"/>
         </w:rPr>
         <w:t>在读期间公开发表论文（著）及科研情况</w:t>
       </w:r>
-      <w:bookmarkEnd w:id="42"/>
+      <w:bookmarkEnd w:id="43"/>
     </w:p>
     <w:p>
       <w:pPr>

</xml_diff>